<commit_message>
Fixed spacing in footer, thanks @mcailler.
</commit_message>
<xml_diff>
--- a/public/DAUA-for-Access-to-BWH-National-Sleep-Research-Resource-20140328.docx
+++ b/public/DAUA-for-Access-to-BWH-National-Sleep-Research-Resource-20140328.docx
@@ -20,7 +20,7 @@
           <wp:inline distT="0" distB="0" distL="0" distR="0" wp14:anchorId="2E17CC1F" wp14:editId="36B87AAC">
             <wp:extent cx="4901314" cy="5879687"/>
             <wp:effectExtent l="0" t="0" r="0" b="0"/>
-            <wp:docPr id="2" name=""/>
+            <wp:docPr id="2" name="Picture 2"/>
             <wp:cNvGraphicFramePr>
               <a:graphicFrameLocks xmlns:a="http://schemas.openxmlformats.org/drawingml/2006/main" noChangeAspect="1"/>
             </wp:cNvGraphicFramePr>
@@ -264,16 +264,7 @@
           <w:b w:val="0"/>
           <w:sz w:val="20"/>
         </w:rPr>
-        <w:t xml:space="preserve"> usually Business Offic</w:t>
-      </w:r>
-      <w:bookmarkStart w:id="0" w:name="_GoBack"/>
-      <w:bookmarkEnd w:id="0"/>
-      <w:r>
-        <w:rPr>
-          <w:b w:val="0"/>
-          <w:sz w:val="20"/>
-        </w:rPr>
-        <w:t>e, Office of Research, Licensing &amp; Technology, or Grants &amp; Contracts</w:t>
+        <w:t xml:space="preserve"> usually Business Office, Office of Research, Licensing &amp; Technology, or Grants &amp; Contracts</w:t>
       </w:r>
       <w:r>
         <w:rPr>
@@ -3682,9 +3673,12 @@
       </w:pPr>
     </w:p>
     <w:sectPr>
-      <w:footerReference w:type="even" r:id="rId19"/>
-      <w:footerReference w:type="default" r:id="rId20"/>
-      <w:footerReference w:type="first" r:id="rId21"/>
+      <w:headerReference w:type="even" r:id="rId19"/>
+      <w:headerReference w:type="default" r:id="rId20"/>
+      <w:footerReference w:type="even" r:id="rId21"/>
+      <w:footerReference w:type="default" r:id="rId22"/>
+      <w:headerReference w:type="first" r:id="rId23"/>
+      <w:footerReference w:type="first" r:id="rId24"/>
       <w:type w:val="continuous"/>
       <w:pgSz w:w="12240" w:h="15840" w:code="1"/>
       <w:pgMar w:top="1008" w:right="1008" w:bottom="1008" w:left="1008" w:header="720" w:footer="720" w:gutter="0"/>
@@ -3759,15 +3753,29 @@
         <w:sz w:val="20"/>
       </w:rPr>
     </w:pPr>
-    <w:fldSimple w:instr=" DOCPROPERTY  YCFooter \* MERGEFORMAT ">
-      <w:r>
-        <w:rPr>
-          <w:rFonts w:ascii="Calibri" w:hAnsi="Calibri" w:cs="Calibri"/>
-          <w:sz w:val="20"/>
-        </w:rPr>
-        <w:t>673326.2</w:t>
-      </w:r>
-    </w:fldSimple>
+    <w:r>
+      <w:fldChar w:fldCharType="begin"/>
+    </w:r>
+    <w:r>
+      <w:instrText xml:space="preserve"> DOCPROPERTY  YCFooter \* MERGEFORMAT </w:instrText>
+    </w:r>
+    <w:r>
+      <w:fldChar w:fldCharType="separate"/>
+    </w:r>
+    <w:r>
+      <w:rPr>
+        <w:rFonts w:ascii="Calibri" w:hAnsi="Calibri" w:cs="Calibri"/>
+        <w:sz w:val="20"/>
+      </w:rPr>
+      <w:t>673326.2</w:t>
+    </w:r>
+    <w:r>
+      <w:rPr>
+        <w:rFonts w:ascii="Calibri" w:hAnsi="Calibri" w:cs="Calibri"/>
+        <w:sz w:val="20"/>
+      </w:rPr>
+      <w:fldChar w:fldCharType="end"/>
+    </w:r>
   </w:p>
 </w:ftr>
 </file>
@@ -3776,12 +3784,13 @@
 <w:ftr xmlns:wpc="http://schemas.microsoft.com/office/word/2010/wordprocessingCanvas" xmlns:mo="http://schemas.microsoft.com/office/mac/office/2008/main" xmlns:mc="http://schemas.openxmlformats.org/markup-compatibility/2006" xmlns:mv="urn:schemas-microsoft-com:mac:vml" xmlns:o="urn:schemas-microsoft-com:office:office" xmlns:r="http://schemas.openxmlformats.org/officeDocument/2006/relationships" xmlns:m="http://schemas.openxmlformats.org/officeDocument/2006/math" xmlns:v="urn:schemas-microsoft-com:vml" xmlns:wp14="http://schemas.microsoft.com/office/word/2010/wordprocessingDrawing" xmlns:wp="http://schemas.openxmlformats.org/drawingml/2006/wordprocessingDrawing" xmlns:w10="urn:schemas-microsoft-com:office:word" xmlns:w="http://schemas.openxmlformats.org/wordprocessingml/2006/main" xmlns:w14="http://schemas.microsoft.com/office/word/2010/wordml" xmlns:wpg="http://schemas.microsoft.com/office/word/2010/wordprocessingGroup" xmlns:wpi="http://schemas.microsoft.com/office/word/2010/wordprocessingInk" xmlns:wne="http://schemas.microsoft.com/office/word/2006/wordml" xmlns:wps="http://schemas.microsoft.com/office/word/2010/wordprocessingShape" mc:Ignorable="w14 wp14">
   <w:p>
     <w:pPr>
-      <w:spacing w:line="240" w:lineRule="exact"/>
+      <w:framePr w:wrap="around" w:vAnchor="text" w:hAnchor="page" w:x="980" w:y="188"/>
+      <w:jc w:val="center"/>
     </w:pPr>
   </w:p>
   <w:p>
     <w:pPr>
-      <w:framePr w:wrap="around" w:vAnchor="text" w:hAnchor="margin" w:xAlign="center" w:y="1"/>
+      <w:framePr w:wrap="around" w:vAnchor="text" w:hAnchor="page" w:x="980" w:y="188"/>
       <w:jc w:val="center"/>
     </w:pPr>
     <w:r>
@@ -3802,6 +3811,13 @@
     <w:r>
       <w:fldChar w:fldCharType="end"/>
     </w:r>
+    <w:bookmarkStart w:id="0" w:name="_GoBack"/>
+    <w:bookmarkEnd w:id="0"/>
+  </w:p>
+  <w:p>
+    <w:pPr>
+      <w:spacing w:line="240" w:lineRule="exact"/>
+    </w:pPr>
   </w:p>
   <w:p>
     <w:pPr>
@@ -3863,6 +3879,36 @@
     </w:p>
   </w:footnote>
 </w:footnotes>
+</file>
+
+<file path=word/header1.xml><?xml version="1.0" encoding="utf-8"?>
+<w:hdr xmlns:wpc="http://schemas.microsoft.com/office/word/2010/wordprocessingCanvas" xmlns:mo="http://schemas.microsoft.com/office/mac/office/2008/main" xmlns:mc="http://schemas.openxmlformats.org/markup-compatibility/2006" xmlns:mv="urn:schemas-microsoft-com:mac:vml" xmlns:o="urn:schemas-microsoft-com:office:office" xmlns:r="http://schemas.openxmlformats.org/officeDocument/2006/relationships" xmlns:m="http://schemas.openxmlformats.org/officeDocument/2006/math" xmlns:v="urn:schemas-microsoft-com:vml" xmlns:wp14="http://schemas.microsoft.com/office/word/2010/wordprocessingDrawing" xmlns:wp="http://schemas.openxmlformats.org/drawingml/2006/wordprocessingDrawing" xmlns:w10="urn:schemas-microsoft-com:office:word" xmlns:w="http://schemas.openxmlformats.org/wordprocessingml/2006/main" xmlns:w14="http://schemas.microsoft.com/office/word/2010/wordml" xmlns:wpg="http://schemas.microsoft.com/office/word/2010/wordprocessingGroup" xmlns:wpi="http://schemas.microsoft.com/office/word/2010/wordprocessingInk" xmlns:wne="http://schemas.microsoft.com/office/word/2006/wordml" xmlns:wps="http://schemas.microsoft.com/office/word/2010/wordprocessingShape" mc:Ignorable="w14 wp14">
+  <w:p>
+    <w:pPr>
+      <w:pStyle w:val="Header"/>
+    </w:pPr>
+  </w:p>
+</w:hdr>
+</file>
+
+<file path=word/header2.xml><?xml version="1.0" encoding="utf-8"?>
+<w:hdr xmlns:wpc="http://schemas.microsoft.com/office/word/2010/wordprocessingCanvas" xmlns:mo="http://schemas.microsoft.com/office/mac/office/2008/main" xmlns:mc="http://schemas.openxmlformats.org/markup-compatibility/2006" xmlns:mv="urn:schemas-microsoft-com:mac:vml" xmlns:o="urn:schemas-microsoft-com:office:office" xmlns:r="http://schemas.openxmlformats.org/officeDocument/2006/relationships" xmlns:m="http://schemas.openxmlformats.org/officeDocument/2006/math" xmlns:v="urn:schemas-microsoft-com:vml" xmlns:wp14="http://schemas.microsoft.com/office/word/2010/wordprocessingDrawing" xmlns:wp="http://schemas.openxmlformats.org/drawingml/2006/wordprocessingDrawing" xmlns:w10="urn:schemas-microsoft-com:office:word" xmlns:w="http://schemas.openxmlformats.org/wordprocessingml/2006/main" xmlns:w14="http://schemas.microsoft.com/office/word/2010/wordml" xmlns:wpg="http://schemas.microsoft.com/office/word/2010/wordprocessingGroup" xmlns:wpi="http://schemas.microsoft.com/office/word/2010/wordprocessingInk" xmlns:wne="http://schemas.microsoft.com/office/word/2006/wordml" xmlns:wps="http://schemas.microsoft.com/office/word/2010/wordprocessingShape" mc:Ignorable="w14 wp14">
+  <w:p>
+    <w:pPr>
+      <w:pStyle w:val="Header"/>
+    </w:pPr>
+  </w:p>
+</w:hdr>
+</file>
+
+<file path=word/header3.xml><?xml version="1.0" encoding="utf-8"?>
+<w:hdr xmlns:wpc="http://schemas.microsoft.com/office/word/2010/wordprocessingCanvas" xmlns:mo="http://schemas.microsoft.com/office/mac/office/2008/main" xmlns:mc="http://schemas.openxmlformats.org/markup-compatibility/2006" xmlns:mv="urn:schemas-microsoft-com:mac:vml" xmlns:o="urn:schemas-microsoft-com:office:office" xmlns:r="http://schemas.openxmlformats.org/officeDocument/2006/relationships" xmlns:m="http://schemas.openxmlformats.org/officeDocument/2006/math" xmlns:v="urn:schemas-microsoft-com:vml" xmlns:wp14="http://schemas.microsoft.com/office/word/2010/wordprocessingDrawing" xmlns:wp="http://schemas.openxmlformats.org/drawingml/2006/wordprocessingDrawing" xmlns:w10="urn:schemas-microsoft-com:office:word" xmlns:w="http://schemas.openxmlformats.org/wordprocessingml/2006/main" xmlns:w14="http://schemas.microsoft.com/office/word/2010/wordml" xmlns:wpg="http://schemas.microsoft.com/office/word/2010/wordprocessingGroup" xmlns:wpi="http://schemas.microsoft.com/office/word/2010/wordprocessingInk" xmlns:wne="http://schemas.microsoft.com/office/word/2006/wordml" xmlns:wps="http://schemas.microsoft.com/office/word/2010/wordprocessingShape" mc:Ignorable="w14 wp14">
+  <w:p>
+    <w:pPr>
+      <w:pStyle w:val="Header"/>
+    </w:pPr>
+  </w:p>
+</w:hdr>
 </file>
 
 <file path=word/numbering.xml><?xml version="1.0" encoding="utf-8"?>
@@ -5058,7 +5104,7 @@
 </file>
 
 <file path=customXml/itemProps1.xml><?xml version="1.0" encoding="utf-8"?>
-<ds:datastoreItem xmlns:ds="http://schemas.openxmlformats.org/officeDocument/2006/customXml" ds:itemID="{D1FEF212-B354-D746-A20F-35B7700F6EC3}">
+<ds:datastoreItem xmlns:ds="http://schemas.openxmlformats.org/officeDocument/2006/customXml" ds:itemID="{A9D69BC8-8FDF-9F45-898F-E4D35A9AC4F2}">
   <ds:schemaRefs>
     <ds:schemaRef ds:uri="http://schemas.openxmlformats.org/officeDocument/2006/bibliography"/>
   </ds:schemaRefs>

</xml_diff>